<commit_message>
Fixed parts of the manual
</commit_message>
<xml_diff>
--- a/documents/Manual Tower Hopscotch.docx
+++ b/documents/Manual Tower Hopscotch.docx
@@ -145,13 +145,8 @@
         <w:jc w:val="center"/>
       </w:pPr>
       <w:r>
-        <w:t xml:space="preserve">Raphael </w:t>
-      </w:r>
-      <w:proofErr w:type="spellStart"/>
-      <w:r>
-        <w:t>Emberger</w:t>
-      </w:r>
-      <w:proofErr w:type="spellEnd"/>
+        <w:t>Raphael Emberger</w:t>
+      </w:r>
       <w:r>
         <w:tab/>
         <w:t>Ni</w:t>
@@ -589,7 +584,19 @@
         <w:rPr>
           <w:lang w:val="en-US"/>
         </w:rPr>
-        <w:t xml:space="preserve"> left, or the player has lost.</w:t>
+        <w:t xml:space="preserve"> left, or the player has lost</w:t>
+      </w:r>
+      <w:r>
+        <w:rPr>
+          <w:lang w:val="en-US"/>
+        </w:rPr>
+        <w:t xml:space="preserve"> all his lives</w:t>
+      </w:r>
+      <w:r>
+        <w:rPr>
+          <w:lang w:val="en-US"/>
+        </w:rPr>
+        <w:t>.</w:t>
       </w:r>
     </w:p>
     <w:p>
@@ -608,7 +615,7 @@
         <w:rPr>
           <w:lang w:val="en-US"/>
         </w:rPr>
-        <w:t>Every enemy that walks into the castle, reduces the player</w:t>
+        <w:t>Every enemy that walks into the castle reduces the player</w:t>
       </w:r>
       <w:r>
         <w:rPr>
@@ -882,12 +889,12 @@
           <wp:anchor distT="0" distB="0" distL="114300" distR="114300" simplePos="0" relativeHeight="251660288" behindDoc="0" locked="0" layoutInCell="1" allowOverlap="1">
             <wp:simplePos x="0" y="0"/>
             <wp:positionH relativeFrom="margin">
-              <wp:posOffset>5021935</wp:posOffset>
+              <wp:posOffset>4595495</wp:posOffset>
             </wp:positionH>
             <wp:positionV relativeFrom="paragraph">
-              <wp:posOffset>554680</wp:posOffset>
+              <wp:posOffset>222885</wp:posOffset>
             </wp:positionV>
-            <wp:extent cx="573254" cy="478465"/>
+            <wp:extent cx="410845" cy="342911"/>
             <wp:effectExtent l="0" t="0" r="0" b="0"/>
             <wp:wrapNone/>
             <wp:docPr id="14" name="Grafik 14"/>
@@ -917,7 +924,7 @@
                   <pic:spPr bwMode="auto">
                     <a:xfrm>
                       <a:off x="0" y="0"/>
-                      <a:ext cx="573254" cy="478465"/>
+                      <a:ext cx="410845" cy="342911"/>
                     </a:xfrm>
                     <a:prstGeom prst="rect">
                       <a:avLst/>
@@ -1032,7 +1039,31 @@
         <w:rPr>
           <w:lang w:val="en-US"/>
         </w:rPr>
-        <w:t>The game starts in a paused mode, where you the player are given the opportunity to prepare yourself for the first enemy wave.</w:t>
+        <w:t xml:space="preserve">The game starts in a paused mode, where the player </w:t>
+      </w:r>
+      <w:r>
+        <w:rPr>
+          <w:lang w:val="en-US"/>
+        </w:rPr>
+        <w:t>is</w:t>
+      </w:r>
+      <w:r>
+        <w:rPr>
+          <w:lang w:val="en-US"/>
+        </w:rPr>
+        <w:t xml:space="preserve"> given the opportunity to prepare </w:t>
+      </w:r>
+      <w:r>
+        <w:rPr>
+          <w:lang w:val="en-US"/>
+        </w:rPr>
+        <w:t>him</w:t>
+      </w:r>
+      <w:r>
+        <w:rPr>
+          <w:lang w:val="en-US"/>
+        </w:rPr>
+        <w:t>self for the first enemy wave.</w:t>
       </w:r>
       <w:r>
         <w:rPr>
@@ -1046,10 +1077,10 @@
           <w:lang w:val="en-US"/>
         </w:rPr>
         <w:drawing>
-          <wp:inline distT="0" distB="0" distL="0" distR="0">
+          <wp:inline distT="0" distB="0" distL="0" distR="0" wp14:anchorId="3D1291C4" wp14:editId="0C6ED9E8">
             <wp:extent cx="5753100" cy="3095625"/>
             <wp:effectExtent l="0" t="0" r="0" b="9525"/>
-            <wp:docPr id="3" name="Grafik 3"/>
+            <wp:docPr id="6" name="Grafik 6"/>
             <wp:cNvGraphicFramePr>
               <a:graphicFrameLocks xmlns:a="http://schemas.openxmlformats.org/drawingml/2006/main" noChangeAspect="1"/>
             </wp:cNvGraphicFramePr>
@@ -1117,19 +1148,19 @@
         <w:rPr>
           <w:lang w:val="en-US"/>
         </w:rPr>
-        <w:t>a tower button</w:t>
-      </w:r>
-      <w:r>
-        <w:rPr>
-          <w:lang w:val="en-US"/>
-        </w:rPr>
-        <w:t>,</w:t>
-      </w:r>
-      <w:r>
-        <w:rPr>
-          <w:lang w:val="en-US"/>
-        </w:rPr>
-        <w:t xml:space="preserve"> </w:t>
+        <w:t xml:space="preserve">a tower </w:t>
+      </w:r>
+      <w:r>
+        <w:rPr>
+          <w:lang w:val="en-US"/>
+        </w:rPr>
+        <w:t>button</w:t>
+      </w:r>
+      <w:r>
+        <w:rPr>
+          <w:lang w:val="en-US"/>
+        </w:rPr>
+        <w:t xml:space="preserve"> (</w:t>
       </w:r>
       <w:r>
         <w:rPr>
@@ -1189,37 +1220,157 @@
         <w:rPr>
           <w:lang w:val="en-US"/>
         </w:rPr>
-        <w:t xml:space="preserve"> f</w:t>
-      </w:r>
-      <w:r>
-        <w:rPr>
-          <w:lang w:val="en-US"/>
-        </w:rPr>
-        <w:t xml:space="preserve">or instance </w:t>
-      </w:r>
-      <w:r>
-        <w:rPr>
-          <w:lang w:val="en-US"/>
-        </w:rPr>
-        <w:t>to invoke the placement selection</w:t>
-      </w:r>
-      <w:r>
-        <w:rPr>
-          <w:lang w:val="en-US"/>
-        </w:rPr>
-        <w:t xml:space="preserve"> and </w:t>
-      </w:r>
-      <w:r>
-        <w:rPr>
-          <w:lang w:val="en-US"/>
-        </w:rPr>
-        <w:t>hover to</w:t>
-      </w:r>
-      <w:r>
-        <w:rPr>
-          <w:lang w:val="en-US"/>
-        </w:rPr>
-        <w:t xml:space="preserve"> a valid position for your tower(s). </w:t>
+        <w:t>,</w:t>
+      </w:r>
+      <w:r>
+        <w:rPr>
+          <w:lang w:val="en-US"/>
+        </w:rPr>
+        <w:t xml:space="preserve"> </w:t>
+      </w:r>
+      <w:r>
+        <w:rPr>
+          <w:noProof/>
+          <w:lang w:val="en-US"/>
+        </w:rPr>
+        <w:drawing>
+          <wp:inline distT="0" distB="0" distL="0" distR="0" wp14:anchorId="45E3C70A" wp14:editId="4E57A4C5">
+            <wp:extent cx="175756" cy="121920"/>
+            <wp:effectExtent l="0" t="0" r="0" b="0"/>
+            <wp:docPr id="3" name="Grafik 3"/>
+            <wp:cNvGraphicFramePr>
+              <a:graphicFrameLocks xmlns:a="http://schemas.openxmlformats.org/drawingml/2006/main" noChangeAspect="1"/>
+            </wp:cNvGraphicFramePr>
+            <a:graphic xmlns:a="http://schemas.openxmlformats.org/drawingml/2006/main">
+              <a:graphicData uri="http://schemas.openxmlformats.org/drawingml/2006/picture">
+                <pic:pic xmlns:pic="http://schemas.openxmlformats.org/drawingml/2006/picture">
+                  <pic:nvPicPr>
+                    <pic:cNvPr id="0" name="Picture 2"/>
+                    <pic:cNvPicPr>
+                      <a:picLocks noChangeAspect="1" noChangeArrowheads="1"/>
+                    </pic:cNvPicPr>
+                  </pic:nvPicPr>
+                  <pic:blipFill rotWithShape="1">
+                    <a:blip r:embed="rId11">
+                      <a:extLst>
+                        <a:ext uri="{28A0092B-C50C-407E-A947-70E740481C1C}">
+                          <a14:useLocalDpi xmlns:a14="http://schemas.microsoft.com/office/drawing/2010/main" val="0"/>
+                        </a:ext>
+                      </a:extLst>
+                    </a:blip>
+                    <a:srcRect l="6321" t="91730" r="90581" b="4278"/>
+                    <a:stretch/>
+                  </pic:blipFill>
+                  <pic:spPr bwMode="auto">
+                    <a:xfrm>
+                      <a:off x="0" y="0"/>
+                      <a:ext cx="178209" cy="123622"/>
+                    </a:xfrm>
+                    <a:prstGeom prst="rect">
+                      <a:avLst/>
+                    </a:prstGeom>
+                    <a:noFill/>
+                    <a:ln>
+                      <a:noFill/>
+                    </a:ln>
+                    <a:extLst>
+                      <a:ext uri="{53640926-AAD7-44D8-BBD7-CCE9431645EC}">
+                        <a14:shadowObscured xmlns:a14="http://schemas.microsoft.com/office/drawing/2010/main"/>
+                      </a:ext>
+                    </a:extLst>
+                  </pic:spPr>
+                </pic:pic>
+              </a:graphicData>
+            </a:graphic>
+          </wp:inline>
+        </w:drawing>
+      </w:r>
+      <w:r>
+        <w:rPr>
+          <w:lang w:val="en-US"/>
+        </w:rPr>
+        <w:t xml:space="preserve"> or </w:t>
+      </w:r>
+      <w:r>
+        <w:rPr>
+          <w:noProof/>
+          <w:lang w:val="en-US"/>
+        </w:rPr>
+        <w:drawing>
+          <wp:inline distT="0" distB="0" distL="0" distR="0" wp14:anchorId="1F4E3AC7" wp14:editId="1731A1F6">
+            <wp:extent cx="165100" cy="121570"/>
+            <wp:effectExtent l="0" t="0" r="6350" b="0"/>
+            <wp:docPr id="2" name="Grafik 2"/>
+            <wp:cNvGraphicFramePr>
+              <a:graphicFrameLocks xmlns:a="http://schemas.openxmlformats.org/drawingml/2006/main" noChangeAspect="1"/>
+            </wp:cNvGraphicFramePr>
+            <a:graphic xmlns:a="http://schemas.openxmlformats.org/drawingml/2006/main">
+              <a:graphicData uri="http://schemas.openxmlformats.org/drawingml/2006/picture">
+                <pic:pic xmlns:pic="http://schemas.openxmlformats.org/drawingml/2006/picture">
+                  <pic:nvPicPr>
+                    <pic:cNvPr id="0" name="Picture 2"/>
+                    <pic:cNvPicPr>
+                      <a:picLocks noChangeAspect="1" noChangeArrowheads="1"/>
+                    </pic:cNvPicPr>
+                  </pic:nvPicPr>
+                  <pic:blipFill rotWithShape="1">
+                    <a:blip r:embed="rId11">
+                      <a:extLst>
+                        <a:ext uri="{28A0092B-C50C-407E-A947-70E740481C1C}">
+                          <a14:useLocalDpi xmlns:a14="http://schemas.microsoft.com/office/drawing/2010/main" val="0"/>
+                        </a:ext>
+                      </a:extLst>
+                    </a:blip>
+                    <a:srcRect l="10999" t="91730" r="86108" b="4311"/>
+                    <a:stretch/>
+                  </pic:blipFill>
+                  <pic:spPr bwMode="auto">
+                    <a:xfrm>
+                      <a:off x="0" y="0"/>
+                      <a:ext cx="166437" cy="122554"/>
+                    </a:xfrm>
+                    <a:prstGeom prst="rect">
+                      <a:avLst/>
+                    </a:prstGeom>
+                    <a:noFill/>
+                    <a:ln>
+                      <a:noFill/>
+                    </a:ln>
+                    <a:extLst>
+                      <a:ext uri="{53640926-AAD7-44D8-BBD7-CCE9431645EC}">
+                        <a14:shadowObscured xmlns:a14="http://schemas.microsoft.com/office/drawing/2010/main"/>
+                      </a:ext>
+                    </a:extLst>
+                  </pic:spPr>
+                </pic:pic>
+              </a:graphicData>
+            </a:graphic>
+          </wp:inline>
+        </w:drawing>
+      </w:r>
+      <w:r>
+        <w:rPr>
+          <w:lang w:val="en-US"/>
+        </w:rPr>
+        <w:t>)</w:t>
+      </w:r>
+      <w:r>
+        <w:rPr>
+          <w:lang w:val="en-US"/>
+        </w:rPr>
+        <w:t xml:space="preserve"> </w:t>
+      </w:r>
+      <w:r>
+        <w:rPr>
+          <w:lang w:val="en-US"/>
+        </w:rPr>
+        <w:t>to invoke the placement</w:t>
+      </w:r>
+      <w:r>
+        <w:rPr>
+          <w:lang w:val="en-US"/>
+        </w:rPr>
+        <w:t xml:space="preserve">. </w:t>
       </w:r>
     </w:p>
     <w:p>
@@ -1256,31 +1407,31 @@
         <w:rPr>
           <w:lang w:val="en-US"/>
         </w:rPr>
-        <w:t xml:space="preserve"> you see fit (enemies only walk on the 3 paths</w:t>
-      </w:r>
-      <w:r>
-        <w:rPr>
-          <w:lang w:val="en-US"/>
-        </w:rPr>
-        <w:t>)</w:t>
-      </w:r>
-      <w:r>
-        <w:rPr>
-          <w:lang w:val="en-US"/>
-        </w:rPr>
-        <w:t>.</w:t>
-      </w:r>
-      <w:r>
-        <w:rPr>
-          <w:lang w:val="en-US"/>
-        </w:rPr>
-        <w:t xml:space="preserve"> Try to cover as much </w:t>
-      </w:r>
-      <w:r>
-        <w:rPr>
-          <w:lang w:val="en-US"/>
-        </w:rPr>
-        <w:t xml:space="preserve">of the paths </w:t>
+        <w:t xml:space="preserve"> you see </w:t>
+      </w:r>
+      <w:r>
+        <w:rPr>
+          <w:lang w:val="en-US"/>
+        </w:rPr>
+        <w:t>fit (</w:t>
+      </w:r>
+      <w:r>
+        <w:rPr>
+          <w:lang w:val="en-US"/>
+        </w:rPr>
+        <w:t xml:space="preserve">please note that </w:t>
+      </w:r>
+      <w:r>
+        <w:rPr>
+          <w:lang w:val="en-US"/>
+        </w:rPr>
+        <w:t>enemies only walk on the 3 paths</w:t>
+      </w:r>
+      <w:r>
+        <w:rPr>
+          <w:lang w:val="en-US"/>
+        </w:rPr>
+        <w:t xml:space="preserve"> </w:t>
       </w:r>
       <w:r>
         <w:rPr>
@@ -1288,7 +1439,7 @@
           <w:lang w:val="en-US"/>
         </w:rPr>
         <w:drawing>
-          <wp:inline distT="0" distB="0" distL="0" distR="0">
+          <wp:inline distT="0" distB="0" distL="0" distR="0" wp14:anchorId="1CA0B607" wp14:editId="5C73E3B6">
             <wp:extent cx="128587" cy="120014"/>
             <wp:effectExtent l="0" t="0" r="5080" b="0"/>
             <wp:docPr id="26" name="Grafik 26"/>
@@ -1348,7 +1499,7 @@
           <w:lang w:val="en-US"/>
         </w:rPr>
         <w:drawing>
-          <wp:inline distT="0" distB="0" distL="0" distR="0">
+          <wp:inline distT="0" distB="0" distL="0" distR="0" wp14:anchorId="64F3ADA8" wp14:editId="7359FF7D">
             <wp:extent cx="124794" cy="120633"/>
             <wp:effectExtent l="0" t="0" r="8890" b="0"/>
             <wp:docPr id="27" name="Grafik 27"/>
@@ -1408,7 +1559,7 @@
           <w:lang w:val="en-US"/>
         </w:rPr>
         <w:drawing>
-          <wp:inline distT="0" distB="0" distL="0" distR="0">
+          <wp:inline distT="0" distB="0" distL="0" distR="0" wp14:anchorId="5EAB491B" wp14:editId="6C2083D2">
             <wp:extent cx="126868" cy="121773"/>
             <wp:effectExtent l="0" t="0" r="6985" b="0"/>
             <wp:docPr id="28" name="Grafik 28"/>
@@ -1460,7 +1611,37 @@
         <w:rPr>
           <w:lang w:val="en-US"/>
         </w:rPr>
-        <w:t xml:space="preserve"> as possible.</w:t>
+        <w:t>)</w:t>
+      </w:r>
+      <w:r>
+        <w:rPr>
+          <w:lang w:val="en-US"/>
+        </w:rPr>
+        <w:t>.</w:t>
+      </w:r>
+      <w:r>
+        <w:rPr>
+          <w:lang w:val="en-US"/>
+        </w:rPr>
+        <w:t xml:space="preserve"> A valid selection </w:t>
+      </w:r>
+      <w:r>
+        <w:rPr>
+          <w:lang w:val="en-US"/>
+        </w:rPr>
+        <w:t>will be indicated as a green highlight on the tile.</w:t>
+      </w:r>
+      <w:r>
+        <w:rPr>
+          <w:lang w:val="en-US"/>
+        </w:rPr>
+        <w:t xml:space="preserve"> Try to cover as much </w:t>
+      </w:r>
+      <w:r>
+        <w:rPr>
+          <w:lang w:val="en-US"/>
+        </w:rPr>
+        <w:t>of the path as possible.</w:t>
       </w:r>
     </w:p>
     <w:p>
@@ -1491,31 +1672,7 @@
         <w:rPr>
           <w:lang w:val="en-US"/>
         </w:rPr>
-        <w:t>,</w:t>
-      </w:r>
-      <w:r>
-        <w:rPr>
-          <w:lang w:val="en-US"/>
-        </w:rPr>
-        <w:t xml:space="preserve"> y</w:t>
-      </w:r>
-      <w:r>
-        <w:rPr>
-          <w:lang w:val="en-US"/>
-        </w:rPr>
-        <w:t xml:space="preserve">ou </w:t>
-      </w:r>
-      <w:r>
-        <w:rPr>
-          <w:lang w:val="en-US"/>
-        </w:rPr>
-        <w:t xml:space="preserve">will notice </w:t>
-      </w:r>
-      <w:r>
-        <w:rPr>
-          <w:lang w:val="en-US"/>
-        </w:rPr>
-        <w:t xml:space="preserve">that </w:t>
+        <w:t xml:space="preserve">, </w:t>
       </w:r>
       <w:r>
         <w:rPr>
@@ -1593,13 +1750,37 @@
         <w:rPr>
           <w:lang w:val="en-US"/>
         </w:rPr>
-        <w:t xml:space="preserve"> has been reduced by a small amount</w:t>
-      </w:r>
-      <w:r>
-        <w:rPr>
-          <w:lang w:val="en-US"/>
-        </w:rPr>
-        <w:t xml:space="preserve">. </w:t>
+        <w:t xml:space="preserve"> </w:t>
+      </w:r>
+      <w:r>
+        <w:rPr>
+          <w:lang w:val="en-US"/>
+        </w:rPr>
+        <w:t xml:space="preserve">will have been </w:t>
+      </w:r>
+      <w:r>
+        <w:rPr>
+          <w:lang w:val="en-US"/>
+        </w:rPr>
+        <w:t xml:space="preserve">reduced by </w:t>
+      </w:r>
+      <w:r>
+        <w:rPr>
+          <w:lang w:val="en-US"/>
+        </w:rPr>
+        <w:t>the price</w:t>
+      </w:r>
+      <w:r>
+        <w:rPr>
+          <w:lang w:val="en-US"/>
+        </w:rPr>
+        <w:t xml:space="preserve"> </w:t>
+      </w:r>
+      <w:r>
+        <w:rPr>
+          <w:lang w:val="en-US"/>
+        </w:rPr>
+        <w:t>of the tower.</w:t>
       </w:r>
     </w:p>
     <w:p>
@@ -1618,13 +1799,44 @@
         <w:rPr>
           <w:lang w:val="en-US"/>
         </w:rPr>
+        <w:t>You are also able to upgrade or destroy your towers. For instructions on that, please refer to later sections.</w:t>
+      </w:r>
+    </w:p>
+    <w:p>
+      <w:pPr>
+        <w:pStyle w:val="Listenabsatz"/>
+        <w:numPr>
+          <w:ilvl w:val="0"/>
+          <w:numId w:val="10"/>
+        </w:numPr>
+        <w:jc w:val="both"/>
+        <w:rPr>
+          <w:lang w:val="en-US"/>
+        </w:rPr>
+      </w:pPr>
+      <w:r>
+        <w:rPr>
+          <w:lang w:val="en-US"/>
+        </w:rPr>
         <w:t>P</w:t>
       </w:r>
       <w:r>
         <w:rPr>
           <w:lang w:val="en-US"/>
         </w:rPr>
-        <w:t xml:space="preserve">lace as many towers as you like and once you feel </w:t>
+        <w:t>lace as many towers as you like</w:t>
+      </w:r>
+      <w:r>
+        <w:rPr>
+          <w:lang w:val="en-US"/>
+        </w:rPr>
+        <w:t>. O</w:t>
+      </w:r>
+      <w:r>
+        <w:rPr>
+          <w:lang w:val="en-US"/>
+        </w:rPr>
+        <w:t xml:space="preserve">nce you feel </w:t>
       </w:r>
       <w:r>
         <w:rPr>
@@ -1697,6 +1909,18 @@
           <w:lang w:val="en-US"/>
         </w:rPr>
         <w:t xml:space="preserve"> button to call the first enemy wave</w:t>
+      </w:r>
+      <w:r>
+        <w:rPr>
+          <w:lang w:val="en-US"/>
+        </w:rPr>
+        <w:t>.</w:t>
+      </w:r>
+      <w:r>
+        <w:rPr>
+          <w:lang w:val="en-US"/>
+        </w:rPr>
+        <w:t xml:space="preserve"> Please note that you can do any of the above steps during the ongoing wave as well.</w:t>
       </w:r>
     </w:p>
     <w:p>
@@ -1797,7 +2021,19 @@
         <w:rPr>
           <w:lang w:val="en-US"/>
         </w:rPr>
-        <w:t xml:space="preserve">has been reduced and that your health </w:t>
+        <w:t xml:space="preserve">has been reduced and </w:t>
+      </w:r>
+      <w:r>
+        <w:rPr>
+          <w:lang w:val="en-US"/>
+        </w:rPr>
+        <w:t>in case some enemies made it to your fortress;</w:t>
+      </w:r>
+      <w:r>
+        <w:rPr>
+          <w:lang w:val="en-US"/>
+        </w:rPr>
+        <w:t xml:space="preserve"> your health </w:t>
       </w:r>
       <w:r>
         <w:rPr>
@@ -1857,7 +2093,19 @@
         <w:rPr>
           <w:lang w:val="en-US"/>
         </w:rPr>
-        <w:t xml:space="preserve"> probably dropped a bit. </w:t>
+        <w:t xml:space="preserve"> </w:t>
+      </w:r>
+      <w:r>
+        <w:rPr>
+          <w:lang w:val="en-US"/>
+        </w:rPr>
+        <w:t xml:space="preserve">will have </w:t>
+      </w:r>
+      <w:r>
+        <w:rPr>
+          <w:lang w:val="en-US"/>
+        </w:rPr>
+        <w:t xml:space="preserve">dropped. </w:t>
       </w:r>
     </w:p>
     <w:p>
@@ -1926,25 +2174,43 @@
         <w:rPr>
           <w:lang w:val="en-US"/>
         </w:rPr>
-        <w:t xml:space="preserve">Towers can be upgraded in order to increase their </w:t>
-      </w:r>
-      <w:r>
-        <w:rPr>
-          <w:lang w:val="en-US"/>
-        </w:rPr>
-        <w:t xml:space="preserve">damage </w:t>
-      </w:r>
-      <w:r>
-        <w:rPr>
-          <w:lang w:val="en-US"/>
-        </w:rPr>
-        <w:t xml:space="preserve">and </w:t>
-      </w:r>
-      <w:r>
-        <w:rPr>
-          <w:lang w:val="en-US"/>
-        </w:rPr>
-        <w:t>range</w:t>
+        <w:t>Towers can be upgraded in order to i</w:t>
+      </w:r>
+      <w:r>
+        <w:rPr>
+          <w:lang w:val="en-US"/>
+        </w:rPr>
+        <w:t>mprove</w:t>
+      </w:r>
+      <w:r>
+        <w:rPr>
+          <w:lang w:val="en-US"/>
+        </w:rPr>
+        <w:t xml:space="preserve"> their </w:t>
+      </w:r>
+      <w:r>
+        <w:rPr>
+          <w:lang w:val="en-US"/>
+        </w:rPr>
+        <w:t>damage</w:t>
+      </w:r>
+      <w:r>
+        <w:rPr>
+          <w:lang w:val="en-US"/>
+        </w:rPr>
+        <w:t>,</w:t>
+      </w:r>
+      <w:r>
+        <w:rPr>
+          <w:lang w:val="en-US"/>
+        </w:rPr>
+        <w:t xml:space="preserve"> range</w:t>
+      </w:r>
+      <w:r>
+        <w:rPr>
+          <w:lang w:val="en-US"/>
+        </w:rPr>
+        <w:t xml:space="preserve"> and fire frequency</w:t>
       </w:r>
       <w:r>
         <w:rPr>
@@ -2128,13 +2394,7 @@
         <w:rPr>
           <w:lang w:val="en-US"/>
         </w:rPr>
-        <w:t>,</w:t>
-      </w:r>
-      <w:r>
-        <w:rPr>
-          <w:lang w:val="en-US"/>
-        </w:rPr>
-        <w:t xml:space="preserve"> </w:t>
+        <w:t xml:space="preserve"> (</w:t>
       </w:r>
       <w:r>
         <w:rPr>
@@ -2142,8 +2402,8 @@
         </w:rPr>
         <w:drawing>
           <wp:inline distT="0" distB="0" distL="0" distR="0">
-            <wp:extent cx="179121" cy="179121"/>
-            <wp:effectExtent l="0" t="0" r="0" b="0"/>
+            <wp:extent cx="165798" cy="165798"/>
+            <wp:effectExtent l="0" t="0" r="5715" b="5715"/>
             <wp:docPr id="8" name="Grafik 8"/>
             <wp:cNvGraphicFramePr>
               <a:graphicFrameLocks xmlns:a="http://schemas.openxmlformats.org/drawingml/2006/main" noChangeAspect="1"/>
@@ -2173,7 +2433,7 @@
                   <pic:spPr bwMode="auto">
                     <a:xfrm>
                       <a:off x="0" y="0"/>
-                      <a:ext cx="182048" cy="182048"/>
+                      <a:ext cx="175097" cy="175097"/>
                     </a:xfrm>
                     <a:prstGeom prst="rect">
                       <a:avLst/>
@@ -2194,6 +2454,12 @@
           <w:lang w:val="en-US"/>
         </w:rPr>
         <w:t xml:space="preserve"> for instance</w:t>
+      </w:r>
+      <w:r>
+        <w:rPr>
+          <w:lang w:val="en-US"/>
+        </w:rPr>
+        <w:t>)</w:t>
       </w:r>
       <w:r>
         <w:rPr>
@@ -3171,7 +3437,7 @@
         <w:rPr>
           <w:lang w:val="en-US"/>
         </w:rPr>
-        <w:t xml:space="preserve"> (not upgrade) as a mono tower </w:t>
+        <w:t xml:space="preserve"> as a mono tower </w:t>
       </w:r>
       <w:r>
         <w:rPr>
@@ -3184,16 +3450,28 @@
         <w:rPr>
           <w:lang w:val="en-US"/>
         </w:rPr>
-        <w:t>the upgrades are much more expensive than mono towers</w:t>
-      </w:r>
-      <w:r>
-        <w:rPr>
-          <w:lang w:val="en-US"/>
-        </w:rPr>
-        <w:t xml:space="preserve">. </w:t>
+        <w:t xml:space="preserve">the upgrades are much more expensive than </w:t>
+      </w:r>
+      <w:r>
+        <w:rPr>
+          <w:lang w:val="en-US"/>
+        </w:rPr>
+        <w:t xml:space="preserve">those of </w:t>
       </w:r>
       <w:bookmarkStart w:id="1" w:name="_GoBack"/>
       <w:bookmarkEnd w:id="1"/>
+      <w:r>
+        <w:rPr>
+          <w:lang w:val="en-US"/>
+        </w:rPr>
+        <w:t>mono towers</w:t>
+      </w:r>
+      <w:r>
+        <w:rPr>
+          <w:lang w:val="en-US"/>
+        </w:rPr>
+        <w:t xml:space="preserve">. </w:t>
+      </w:r>
     </w:p>
     <w:sectPr>
       <w:headerReference w:type="default" r:id="rId29"/>
@@ -5743,7 +6021,7 @@
 </file>
 
 <file path=customXml/itemProps1.xml><?xml version="1.0" encoding="utf-8"?>
-<ds:datastoreItem xmlns:ds="http://schemas.openxmlformats.org/officeDocument/2006/customXml" ds:itemID="{2D98096A-3442-41D1-B966-BF100F38ECC1}">
+<ds:datastoreItem xmlns:ds="http://schemas.openxmlformats.org/officeDocument/2006/customXml" ds:itemID="{7381A8FE-ECC2-40C5-B40E-DBB0A1151B4D}">
   <ds:schemaRefs>
     <ds:schemaRef ds:uri="http://schemas.openxmlformats.org/officeDocument/2006/bibliography"/>
   </ds:schemaRefs>

</xml_diff>